<commit_message>
Preparing Article for May 19th 2025
</commit_message>
<xml_diff>
--- a/Articles/2025/1-Blender-Continued/2-Edit-Mode/1-The-Menus/1-The-Tools-Menu/12-The-Shear-Tool/Write Up.docx
+++ b/Articles/2025/1-Blender-Continued/2-Edit-Mode/1-The-Menus/1-The-Tools-Menu/12-The-Shear-Tool/Write Up.docx
@@ -15,7 +15,13 @@
         <w:t xml:space="preserve">This week, we will be dealing with the Shear tool. We can find this tool near the bottom of the tool box when we are in Edit mode. </w:t>
       </w:r>
       <w:r>
-        <w:t>What this tool does essentially is to tilt a face so you can have what ever is attached to it veer off into another direction. Or you can just simple use it to add a tilt to one of your object’s face.</w:t>
+        <w:t>What this tool does essentially is to tilt a face so you can have what ever is attached to it veer off into another direction. Or you can just simpl</w:t>
+      </w:r>
+      <w:r>
+        <w:t>y</w:t>
+      </w:r>
+      <w:r>
+        <w:t xml:space="preserve"> use it to add a tilt to one of your object’s face.</w:t>
       </w:r>
     </w:p>
     <w:p>

</xml_diff>